<commit_message>
result of fasttext and glove
</commit_message>
<xml_diff>
--- a/Machine learning/Result Table/result table.docx
+++ b/Machine learning/Result Table/result table.docx
@@ -240,13 +240,53 @@
           <w:tcPr>
             <w:tcW w:w="1402" w:type="dxa"/>
           </w:tcPr>
-          <w:p/>
+          <w:p>
+            <w:pPr>
+              <w:rPr>
+                <w:rFonts w:ascii="Courier New" w:hAnsi="Courier New" w:cs="Courier New"/>
+                <w:color w:val="212121"/>
+                <w:sz w:val="21"/>
+                <w:szCs w:val="21"/>
+                <w:shd w:val="clear" w:color="auto" w:fill="FFFFFF"/>
+              </w:rPr>
+            </w:pPr>
+            <w:r>
+              <w:rPr>
+                <w:rFonts w:ascii="Courier New" w:hAnsi="Courier New" w:cs="Courier New"/>
+                <w:color w:val="212121"/>
+                <w:sz w:val="21"/>
+                <w:szCs w:val="21"/>
+                <w:shd w:val="clear" w:color="auto" w:fill="FFFFFF"/>
+              </w:rPr>
+              <w:t>0.481</w:t>
+            </w:r>
+          </w:p>
         </w:tc>
         <w:tc>
           <w:tcPr>
             <w:tcW w:w="1488" w:type="dxa"/>
           </w:tcPr>
-          <w:p/>
+          <w:p>
+            <w:pPr>
+              <w:rPr>
+                <w:rFonts w:ascii="Courier New" w:hAnsi="Courier New" w:cs="Courier New"/>
+                <w:color w:val="212121"/>
+                <w:sz w:val="21"/>
+                <w:szCs w:val="21"/>
+                <w:shd w:val="clear" w:color="auto" w:fill="FFFFFF"/>
+              </w:rPr>
+            </w:pPr>
+            <w:r>
+              <w:rPr>
+                <w:rFonts w:ascii="Courier New" w:hAnsi="Courier New" w:cs="Courier New"/>
+                <w:color w:val="212121"/>
+                <w:sz w:val="21"/>
+                <w:szCs w:val="21"/>
+                <w:shd w:val="clear" w:color="auto" w:fill="FFFFFF"/>
+              </w:rPr>
+              <w:t>0.529</w:t>
+            </w:r>
+          </w:p>
         </w:tc>
       </w:tr>
       <w:tr>
@@ -339,13 +379,53 @@
           <w:tcPr>
             <w:tcW w:w="1402" w:type="dxa"/>
           </w:tcPr>
-          <w:p/>
+          <w:p>
+            <w:pPr>
+              <w:rPr>
+                <w:rFonts w:ascii="Courier New" w:hAnsi="Courier New" w:cs="Courier New"/>
+                <w:color w:val="212121"/>
+                <w:sz w:val="21"/>
+                <w:szCs w:val="21"/>
+                <w:shd w:val="clear" w:color="auto" w:fill="FFFFFF"/>
+              </w:rPr>
+            </w:pPr>
+            <w:r>
+              <w:rPr>
+                <w:rFonts w:ascii="Courier New" w:hAnsi="Courier New" w:cs="Courier New"/>
+                <w:color w:val="212121"/>
+                <w:sz w:val="21"/>
+                <w:szCs w:val="21"/>
+                <w:shd w:val="clear" w:color="auto" w:fill="FFFFFF"/>
+              </w:rPr>
+              <w:t>0.477</w:t>
+            </w:r>
+          </w:p>
         </w:tc>
         <w:tc>
           <w:tcPr>
             <w:tcW w:w="1488" w:type="dxa"/>
           </w:tcPr>
-          <w:p/>
+          <w:p>
+            <w:pPr>
+              <w:rPr>
+                <w:rFonts w:ascii="Courier New" w:hAnsi="Courier New" w:cs="Courier New"/>
+                <w:color w:val="212121"/>
+                <w:sz w:val="21"/>
+                <w:szCs w:val="21"/>
+                <w:shd w:val="clear" w:color="auto" w:fill="FFFFFF"/>
+              </w:rPr>
+            </w:pPr>
+            <w:r>
+              <w:rPr>
+                <w:rFonts w:ascii="Courier New" w:hAnsi="Courier New" w:cs="Courier New"/>
+                <w:color w:val="212121"/>
+                <w:sz w:val="21"/>
+                <w:szCs w:val="21"/>
+                <w:shd w:val="clear" w:color="auto" w:fill="FFFFFF"/>
+              </w:rPr>
+              <w:t>0.532</w:t>
+            </w:r>
+          </w:p>
         </w:tc>
       </w:tr>
       <w:tr>
@@ -438,13 +518,53 @@
           <w:tcPr>
             <w:tcW w:w="1402" w:type="dxa"/>
           </w:tcPr>
-          <w:p/>
+          <w:p>
+            <w:pPr>
+              <w:rPr>
+                <w:rFonts w:ascii="Courier New" w:hAnsi="Courier New" w:cs="Courier New"/>
+                <w:color w:val="212121"/>
+                <w:sz w:val="21"/>
+                <w:szCs w:val="21"/>
+                <w:shd w:val="clear" w:color="auto" w:fill="FFFFFF"/>
+              </w:rPr>
+            </w:pPr>
+            <w:r>
+              <w:rPr>
+                <w:rFonts w:ascii="Courier New" w:hAnsi="Courier New" w:cs="Courier New"/>
+                <w:color w:val="212121"/>
+                <w:sz w:val="21"/>
+                <w:szCs w:val="21"/>
+                <w:shd w:val="clear" w:color="auto" w:fill="FFFFFF"/>
+              </w:rPr>
+              <w:t>0.972</w:t>
+            </w:r>
+          </w:p>
         </w:tc>
         <w:tc>
           <w:tcPr>
             <w:tcW w:w="1488" w:type="dxa"/>
           </w:tcPr>
-          <w:p/>
+          <w:p>
+            <w:pPr>
+              <w:rPr>
+                <w:rFonts w:ascii="Courier New" w:hAnsi="Courier New" w:cs="Courier New"/>
+                <w:color w:val="212121"/>
+                <w:sz w:val="21"/>
+                <w:szCs w:val="21"/>
+                <w:shd w:val="clear" w:color="auto" w:fill="FFFFFF"/>
+              </w:rPr>
+            </w:pPr>
+            <w:r>
+              <w:rPr>
+                <w:rFonts w:ascii="Courier New" w:hAnsi="Courier New" w:cs="Courier New"/>
+                <w:color w:val="212121"/>
+                <w:sz w:val="21"/>
+                <w:szCs w:val="21"/>
+                <w:shd w:val="clear" w:color="auto" w:fill="FFFFFF"/>
+              </w:rPr>
+              <w:t>0.709</w:t>
+            </w:r>
+          </w:p>
         </w:tc>
       </w:tr>
       <w:tr>
@@ -519,13 +639,35 @@
           <w:tcPr>
             <w:tcW w:w="1402" w:type="dxa"/>
           </w:tcPr>
-          <w:p/>
+          <w:p>
+            <w:r>
+              <w:rPr>
+                <w:rFonts w:ascii="Courier New" w:hAnsi="Courier New" w:cs="Courier New"/>
+                <w:color w:val="212121"/>
+                <w:sz w:val="21"/>
+                <w:szCs w:val="21"/>
+                <w:shd w:val="clear" w:color="auto" w:fill="FFFFFF"/>
+              </w:rPr>
+              <w:t>0.637</w:t>
+            </w:r>
+          </w:p>
         </w:tc>
         <w:tc>
           <w:tcPr>
             <w:tcW w:w="1488" w:type="dxa"/>
           </w:tcPr>
-          <w:p/>
+          <w:p>
+            <w:r>
+              <w:rPr>
+                <w:rFonts w:ascii="Courier New" w:hAnsi="Courier New" w:cs="Courier New"/>
+                <w:color w:val="212121"/>
+                <w:sz w:val="21"/>
+                <w:szCs w:val="21"/>
+                <w:shd w:val="clear" w:color="auto" w:fill="FFFFFF"/>
+              </w:rPr>
+              <w:t>0.542</w:t>
+            </w:r>
+          </w:p>
         </w:tc>
       </w:tr>
       <w:tr>
@@ -621,13 +763,53 @@
           <w:tcPr>
             <w:tcW w:w="1402" w:type="dxa"/>
           </w:tcPr>
-          <w:p/>
+          <w:p>
+            <w:pPr>
+              <w:rPr>
+                <w:rFonts w:ascii="Courier New" w:hAnsi="Courier New" w:cs="Courier New"/>
+                <w:color w:val="212121"/>
+                <w:sz w:val="21"/>
+                <w:szCs w:val="21"/>
+                <w:shd w:val="clear" w:color="auto" w:fill="FFFFFF"/>
+              </w:rPr>
+            </w:pPr>
+            <w:r>
+              <w:rPr>
+                <w:rFonts w:ascii="Courier New" w:hAnsi="Courier New" w:cs="Courier New"/>
+                <w:color w:val="212121"/>
+                <w:sz w:val="21"/>
+                <w:szCs w:val="21"/>
+                <w:shd w:val="clear" w:color="auto" w:fill="FFFFFF"/>
+              </w:rPr>
+              <w:t>0.524</w:t>
+            </w:r>
+          </w:p>
         </w:tc>
         <w:tc>
           <w:tcPr>
             <w:tcW w:w="1488" w:type="dxa"/>
           </w:tcPr>
-          <w:p/>
+          <w:p>
+            <w:pPr>
+              <w:rPr>
+                <w:rFonts w:ascii="Courier New" w:hAnsi="Courier New" w:cs="Courier New"/>
+                <w:color w:val="212121"/>
+                <w:sz w:val="21"/>
+                <w:szCs w:val="21"/>
+                <w:shd w:val="clear" w:color="auto" w:fill="FFFFFF"/>
+              </w:rPr>
+            </w:pPr>
+            <w:r>
+              <w:rPr>
+                <w:rFonts w:ascii="Courier New" w:hAnsi="Courier New" w:cs="Courier New"/>
+                <w:color w:val="212121"/>
+                <w:sz w:val="21"/>
+                <w:szCs w:val="21"/>
+                <w:shd w:val="clear" w:color="auto" w:fill="FFFFFF"/>
+              </w:rPr>
+              <w:t>0.524</w:t>
+            </w:r>
+          </w:p>
         </w:tc>
       </w:tr>
       <w:tr>
@@ -720,13 +902,53 @@
           <w:tcPr>
             <w:tcW w:w="1402" w:type="dxa"/>
           </w:tcPr>
-          <w:p/>
+          <w:p>
+            <w:pPr>
+              <w:rPr>
+                <w:rFonts w:ascii="Courier New" w:hAnsi="Courier New" w:cs="Courier New"/>
+                <w:color w:val="212121"/>
+                <w:sz w:val="21"/>
+                <w:szCs w:val="21"/>
+                <w:shd w:val="clear" w:color="auto" w:fill="FFFFFF"/>
+              </w:rPr>
+            </w:pPr>
+            <w:r>
+              <w:rPr>
+                <w:rFonts w:ascii="Courier New" w:hAnsi="Courier New" w:cs="Courier New"/>
+                <w:color w:val="212121"/>
+                <w:sz w:val="21"/>
+                <w:szCs w:val="21"/>
+                <w:shd w:val="clear" w:color="auto" w:fill="FFFFFF"/>
+              </w:rPr>
+              <w:t>0.000</w:t>
+            </w:r>
+          </w:p>
         </w:tc>
         <w:tc>
           <w:tcPr>
             <w:tcW w:w="1488" w:type="dxa"/>
           </w:tcPr>
-          <w:p/>
+          <w:p>
+            <w:pPr>
+              <w:rPr>
+                <w:rFonts w:ascii="Courier New" w:hAnsi="Courier New" w:cs="Courier New"/>
+                <w:color w:val="212121"/>
+                <w:sz w:val="21"/>
+                <w:szCs w:val="21"/>
+                <w:shd w:val="clear" w:color="auto" w:fill="FFFFFF"/>
+              </w:rPr>
+            </w:pPr>
+            <w:r>
+              <w:rPr>
+                <w:rFonts w:ascii="Courier New" w:hAnsi="Courier New" w:cs="Courier New"/>
+                <w:color w:val="212121"/>
+                <w:sz w:val="21"/>
+                <w:szCs w:val="21"/>
+                <w:shd w:val="clear" w:color="auto" w:fill="FFFFFF"/>
+              </w:rPr>
+              <w:t>0.000</w:t>
+            </w:r>
+          </w:p>
         </w:tc>
       </w:tr>
       <w:tr>
@@ -819,13 +1041,53 @@
           <w:tcPr>
             <w:tcW w:w="1402" w:type="dxa"/>
           </w:tcPr>
-          <w:p/>
+          <w:p>
+            <w:pPr>
+              <w:rPr>
+                <w:rFonts w:ascii="Courier New" w:hAnsi="Courier New" w:cs="Courier New"/>
+                <w:color w:val="212121"/>
+                <w:sz w:val="21"/>
+                <w:szCs w:val="21"/>
+                <w:shd w:val="clear" w:color="auto" w:fill="FFFFFF"/>
+              </w:rPr>
+            </w:pPr>
+            <w:r>
+              <w:rPr>
+                <w:rFonts w:ascii="Courier New" w:hAnsi="Courier New" w:cs="Courier New"/>
+                <w:color w:val="212121"/>
+                <w:sz w:val="21"/>
+                <w:szCs w:val="21"/>
+                <w:shd w:val="clear" w:color="auto" w:fill="FFFFFF"/>
+              </w:rPr>
+              <w:t>0.000</w:t>
+            </w:r>
+          </w:p>
         </w:tc>
         <w:tc>
           <w:tcPr>
             <w:tcW w:w="1488" w:type="dxa"/>
           </w:tcPr>
-          <w:p/>
+          <w:p>
+            <w:pPr>
+              <w:rPr>
+                <w:rFonts w:ascii="Courier New" w:hAnsi="Courier New" w:cs="Courier New"/>
+                <w:color w:val="212121"/>
+                <w:sz w:val="21"/>
+                <w:szCs w:val="21"/>
+                <w:shd w:val="clear" w:color="auto" w:fill="FFFFFF"/>
+              </w:rPr>
+            </w:pPr>
+            <w:r>
+              <w:rPr>
+                <w:rFonts w:ascii="Courier New" w:hAnsi="Courier New" w:cs="Courier New"/>
+                <w:color w:val="212121"/>
+                <w:sz w:val="21"/>
+                <w:szCs w:val="21"/>
+                <w:shd w:val="clear" w:color="auto" w:fill="FFFFFF"/>
+              </w:rPr>
+              <w:t>0.000</w:t>
+            </w:r>
+          </w:p>
         </w:tc>
       </w:tr>
       <w:tr>
@@ -900,13 +1162,35 @@
           <w:tcPr>
             <w:tcW w:w="1402" w:type="dxa"/>
           </w:tcPr>
-          <w:p/>
+          <w:p>
+            <w:r>
+              <w:rPr>
+                <w:rFonts w:ascii="Courier New" w:hAnsi="Courier New" w:cs="Courier New"/>
+                <w:color w:val="212121"/>
+                <w:sz w:val="21"/>
+                <w:szCs w:val="21"/>
+                <w:shd w:val="clear" w:color="auto" w:fill="FFFFFF"/>
+              </w:rPr>
+              <w:t>0.000</w:t>
+            </w:r>
+          </w:p>
         </w:tc>
         <w:tc>
           <w:tcPr>
             <w:tcW w:w="1488" w:type="dxa"/>
           </w:tcPr>
-          <w:p/>
+          <w:p>
+            <w:r>
+              <w:rPr>
+                <w:rFonts w:ascii="Courier New" w:hAnsi="Courier New" w:cs="Courier New"/>
+                <w:color w:val="212121"/>
+                <w:sz w:val="21"/>
+                <w:szCs w:val="21"/>
+                <w:shd w:val="clear" w:color="auto" w:fill="FFFFFF"/>
+              </w:rPr>
+              <w:t>0.000</w:t>
+            </w:r>
+          </w:p>
         </w:tc>
       </w:tr>
       <w:tr>
@@ -1002,13 +1286,55 @@
           <w:tcPr>
             <w:tcW w:w="1402" w:type="dxa"/>
           </w:tcPr>
-          <w:p/>
+          <w:p>
+            <w:pPr>
+              <w:rPr>
+                <w:rFonts w:ascii="Courier New" w:hAnsi="Courier New" w:cs="Courier New"/>
+                <w:color w:val="212121"/>
+                <w:sz w:val="21"/>
+                <w:szCs w:val="21"/>
+                <w:shd w:val="clear" w:color="auto" w:fill="FFFFFF"/>
+              </w:rPr>
+            </w:pPr>
+            <w:r>
+              <w:rPr>
+                <w:rFonts w:ascii="Courier New" w:hAnsi="Courier New" w:cs="Courier New"/>
+                <w:color w:val="212121"/>
+                <w:sz w:val="21"/>
+                <w:szCs w:val="21"/>
+                <w:shd w:val="clear" w:color="auto" w:fill="FFFFFF"/>
+              </w:rPr>
+              <w:t>0.601</w:t>
+            </w:r>
+          </w:p>
         </w:tc>
         <w:tc>
           <w:tcPr>
             <w:tcW w:w="1488" w:type="dxa"/>
           </w:tcPr>
-          <w:p/>
+          <w:p>
+            <w:pPr>
+              <w:rPr>
+                <w:rFonts w:ascii="Courier New" w:hAnsi="Courier New" w:cs="Courier New"/>
+                <w:color w:val="212121"/>
+                <w:sz w:val="21"/>
+                <w:szCs w:val="21"/>
+                <w:highlight w:val="yellow"/>
+                <w:shd w:val="clear" w:color="auto" w:fill="FFFFFF"/>
+              </w:rPr>
+            </w:pPr>
+            <w:r>
+              <w:rPr>
+                <w:rFonts w:ascii="Courier New" w:hAnsi="Courier New" w:cs="Courier New"/>
+                <w:color w:val="212121"/>
+                <w:sz w:val="21"/>
+                <w:szCs w:val="21"/>
+                <w:highlight w:val="yellow"/>
+                <w:shd w:val="clear" w:color="auto" w:fill="FFFFFF"/>
+              </w:rPr>
+              <w:t>0.747</w:t>
+            </w:r>
+          </w:p>
         </w:tc>
       </w:tr>
       <w:tr>
@@ -1101,13 +1427,53 @@
           <w:tcPr>
             <w:tcW w:w="1402" w:type="dxa"/>
           </w:tcPr>
-          <w:p/>
+          <w:p>
+            <w:pPr>
+              <w:rPr>
+                <w:rFonts w:ascii="Courier New" w:hAnsi="Courier New" w:cs="Courier New"/>
+                <w:color w:val="212121"/>
+                <w:sz w:val="21"/>
+                <w:szCs w:val="21"/>
+                <w:shd w:val="clear" w:color="auto" w:fill="FFFFFF"/>
+              </w:rPr>
+            </w:pPr>
+            <w:r>
+              <w:rPr>
+                <w:rFonts w:ascii="Courier New" w:hAnsi="Courier New" w:cs="Courier New"/>
+                <w:color w:val="212121"/>
+                <w:sz w:val="21"/>
+                <w:szCs w:val="21"/>
+                <w:shd w:val="clear" w:color="auto" w:fill="FFFFFF"/>
+              </w:rPr>
+              <w:t>0.609</w:t>
+            </w:r>
+          </w:p>
         </w:tc>
         <w:tc>
           <w:tcPr>
             <w:tcW w:w="1488" w:type="dxa"/>
           </w:tcPr>
-          <w:p/>
+          <w:p>
+            <w:pPr>
+              <w:rPr>
+                <w:rFonts w:ascii="Courier New" w:hAnsi="Courier New" w:cs="Courier New"/>
+                <w:color w:val="212121"/>
+                <w:sz w:val="21"/>
+                <w:szCs w:val="21"/>
+                <w:shd w:val="clear" w:color="auto" w:fill="FFFFFF"/>
+              </w:rPr>
+            </w:pPr>
+            <w:r>
+              <w:rPr>
+                <w:rFonts w:ascii="Courier New" w:hAnsi="Courier New" w:cs="Courier New"/>
+                <w:color w:val="212121"/>
+                <w:sz w:val="21"/>
+                <w:szCs w:val="21"/>
+                <w:shd w:val="clear" w:color="auto" w:fill="FFFFFF"/>
+              </w:rPr>
+              <w:t>0.770</w:t>
+            </w:r>
+          </w:p>
         </w:tc>
       </w:tr>
       <w:tr>
@@ -1200,13 +1566,53 @@
           <w:tcPr>
             <w:tcW w:w="1402" w:type="dxa"/>
           </w:tcPr>
-          <w:p/>
+          <w:p>
+            <w:pPr>
+              <w:rPr>
+                <w:rFonts w:ascii="Courier New" w:hAnsi="Courier New" w:cs="Courier New"/>
+                <w:color w:val="212121"/>
+                <w:sz w:val="21"/>
+                <w:szCs w:val="21"/>
+                <w:shd w:val="clear" w:color="auto" w:fill="FFFFFF"/>
+              </w:rPr>
+            </w:pPr>
+            <w:r>
+              <w:rPr>
+                <w:rFonts w:ascii="Courier New" w:hAnsi="Courier New" w:cs="Courier New"/>
+                <w:color w:val="212121"/>
+                <w:sz w:val="21"/>
+                <w:szCs w:val="21"/>
+                <w:shd w:val="clear" w:color="auto" w:fill="FFFFFF"/>
+              </w:rPr>
+              <w:t>0.462</w:t>
+            </w:r>
+          </w:p>
         </w:tc>
         <w:tc>
           <w:tcPr>
             <w:tcW w:w="1488" w:type="dxa"/>
           </w:tcPr>
-          <w:p/>
+          <w:p>
+            <w:pPr>
+              <w:rPr>
+                <w:rFonts w:ascii="Courier New" w:hAnsi="Courier New" w:cs="Courier New"/>
+                <w:color w:val="212121"/>
+                <w:sz w:val="21"/>
+                <w:szCs w:val="21"/>
+                <w:shd w:val="clear" w:color="auto" w:fill="FFFFFF"/>
+              </w:rPr>
+            </w:pPr>
+            <w:r>
+              <w:rPr>
+                <w:rFonts w:ascii="Courier New" w:hAnsi="Courier New" w:cs="Courier New"/>
+                <w:color w:val="212121"/>
+                <w:sz w:val="21"/>
+                <w:szCs w:val="21"/>
+                <w:shd w:val="clear" w:color="auto" w:fill="FFFFFF"/>
+              </w:rPr>
+              <w:t>0.667</w:t>
+            </w:r>
+          </w:p>
         </w:tc>
       </w:tr>
       <w:tr>
@@ -1281,13 +1687,35 @@
           <w:tcPr>
             <w:tcW w:w="1402" w:type="dxa"/>
           </w:tcPr>
-          <w:p/>
+          <w:p>
+            <w:r>
+              <w:rPr>
+                <w:rFonts w:ascii="Courier New" w:hAnsi="Courier New" w:cs="Courier New"/>
+                <w:color w:val="212121"/>
+                <w:sz w:val="21"/>
+                <w:szCs w:val="21"/>
+                <w:shd w:val="clear" w:color="auto" w:fill="FFFFFF"/>
+              </w:rPr>
+              <w:t>0.518</w:t>
+            </w:r>
+          </w:p>
         </w:tc>
         <w:tc>
           <w:tcPr>
             <w:tcW w:w="1488" w:type="dxa"/>
           </w:tcPr>
-          <w:p/>
+          <w:p>
+            <w:r>
+              <w:rPr>
+                <w:rFonts w:ascii="Courier New" w:hAnsi="Courier New" w:cs="Courier New"/>
+                <w:color w:val="212121"/>
+                <w:sz w:val="21"/>
+                <w:szCs w:val="21"/>
+                <w:shd w:val="clear" w:color="auto" w:fill="FFFFFF"/>
+              </w:rPr>
+              <w:t>0.710</w:t>
+            </w:r>
+          </w:p>
         </w:tc>
       </w:tr>
       <w:tr>
@@ -1386,9 +1814,23 @@
           <w:p>
             <w:pPr>
               <w:rPr>
-                <w:rFonts w:cstheme="minorHAnsi"/>
-              </w:rPr>
-            </w:pPr>
+                <w:rFonts w:ascii="Courier New" w:hAnsi="Courier New" w:cs="Courier New"/>
+                <w:color w:val="212121"/>
+                <w:sz w:val="21"/>
+                <w:szCs w:val="21"/>
+                <w:shd w:val="clear" w:color="auto" w:fill="FFFFFF"/>
+              </w:rPr>
+            </w:pPr>
+            <w:r>
+              <w:rPr>
+                <w:rFonts w:ascii="Courier New" w:hAnsi="Courier New" w:cs="Courier New"/>
+                <w:color w:val="212121"/>
+                <w:sz w:val="21"/>
+                <w:szCs w:val="21"/>
+                <w:shd w:val="clear" w:color="auto" w:fill="FFFFFF"/>
+              </w:rPr>
+              <w:t>0.593</w:t>
+            </w:r>
           </w:p>
         </w:tc>
         <w:tc>
@@ -1398,9 +1840,23 @@
           <w:p>
             <w:pPr>
               <w:rPr>
-                <w:rFonts w:cstheme="minorHAnsi"/>
-              </w:rPr>
-            </w:pPr>
+                <w:rFonts w:ascii="Courier New" w:hAnsi="Courier New" w:cs="Courier New"/>
+                <w:color w:val="212121"/>
+                <w:sz w:val="21"/>
+                <w:szCs w:val="21"/>
+                <w:shd w:val="clear" w:color="auto" w:fill="FFFFFF"/>
+              </w:rPr>
+            </w:pPr>
+            <w:r>
+              <w:rPr>
+                <w:rFonts w:ascii="Courier New" w:hAnsi="Courier New" w:cs="Courier New"/>
+                <w:color w:val="212121"/>
+                <w:sz w:val="21"/>
+                <w:szCs w:val="21"/>
+                <w:shd w:val="clear" w:color="auto" w:fill="FFFFFF"/>
+              </w:rPr>
+              <w:t>0.675</w:t>
+            </w:r>
           </w:p>
         </w:tc>
       </w:tr>
@@ -1497,9 +1953,23 @@
           <w:p>
             <w:pPr>
               <w:rPr>
-                <w:rFonts w:cstheme="minorHAnsi"/>
-              </w:rPr>
-            </w:pPr>
+                <w:rFonts w:ascii="Courier New" w:hAnsi="Courier New" w:cs="Courier New"/>
+                <w:color w:val="212121"/>
+                <w:sz w:val="21"/>
+                <w:szCs w:val="21"/>
+                <w:shd w:val="clear" w:color="auto" w:fill="FFFFFF"/>
+              </w:rPr>
+            </w:pPr>
+            <w:r>
+              <w:rPr>
+                <w:rFonts w:ascii="Courier New" w:hAnsi="Courier New" w:cs="Courier New"/>
+                <w:color w:val="212121"/>
+                <w:sz w:val="21"/>
+                <w:szCs w:val="21"/>
+                <w:shd w:val="clear" w:color="auto" w:fill="FFFFFF"/>
+              </w:rPr>
+              <w:t>0.572</w:t>
+            </w:r>
           </w:p>
         </w:tc>
         <w:tc>
@@ -1509,9 +1979,23 @@
           <w:p>
             <w:pPr>
               <w:rPr>
-                <w:rFonts w:cstheme="minorHAnsi"/>
-              </w:rPr>
-            </w:pPr>
+                <w:rFonts w:ascii="Courier New" w:hAnsi="Courier New" w:cs="Courier New"/>
+                <w:color w:val="212121"/>
+                <w:sz w:val="21"/>
+                <w:szCs w:val="21"/>
+                <w:shd w:val="clear" w:color="auto" w:fill="FFFFFF"/>
+              </w:rPr>
+            </w:pPr>
+            <w:r>
+              <w:rPr>
+                <w:rFonts w:ascii="Courier New" w:hAnsi="Courier New" w:cs="Courier New"/>
+                <w:color w:val="212121"/>
+                <w:sz w:val="21"/>
+                <w:szCs w:val="21"/>
+                <w:shd w:val="clear" w:color="auto" w:fill="FFFFFF"/>
+              </w:rPr>
+              <w:t>0.653</w:t>
+            </w:r>
           </w:p>
         </w:tc>
       </w:tr>
@@ -1608,9 +2092,23 @@
           <w:p>
             <w:pPr>
               <w:rPr>
-                <w:rFonts w:cstheme="minorHAnsi"/>
-              </w:rPr>
-            </w:pPr>
+                <w:rFonts w:ascii="Courier New" w:hAnsi="Courier New" w:cs="Courier New"/>
+                <w:color w:val="212121"/>
+                <w:sz w:val="21"/>
+                <w:szCs w:val="21"/>
+                <w:shd w:val="clear" w:color="auto" w:fill="FFFFFF"/>
+              </w:rPr>
+            </w:pPr>
+            <w:r>
+              <w:rPr>
+                <w:rFonts w:ascii="Courier New" w:hAnsi="Courier New" w:cs="Courier New"/>
+                <w:color w:val="212121"/>
+                <w:sz w:val="21"/>
+                <w:szCs w:val="21"/>
+                <w:shd w:val="clear" w:color="auto" w:fill="FFFFFF"/>
+              </w:rPr>
+              <w:t>0.582</w:t>
+            </w:r>
           </w:p>
         </w:tc>
         <w:tc>
@@ -1620,9 +2118,23 @@
           <w:p>
             <w:pPr>
               <w:rPr>
-                <w:rFonts w:cstheme="minorHAnsi"/>
-              </w:rPr>
-            </w:pPr>
+                <w:rFonts w:ascii="Courier New" w:hAnsi="Courier New" w:cs="Courier New"/>
+                <w:color w:val="212121"/>
+                <w:sz w:val="21"/>
+                <w:szCs w:val="21"/>
+                <w:shd w:val="clear" w:color="auto" w:fill="FFFFFF"/>
+              </w:rPr>
+            </w:pPr>
+            <w:r>
+              <w:rPr>
+                <w:rFonts w:ascii="Courier New" w:hAnsi="Courier New" w:cs="Courier New"/>
+                <w:color w:val="212121"/>
+                <w:sz w:val="21"/>
+                <w:szCs w:val="21"/>
+                <w:shd w:val="clear" w:color="auto" w:fill="FFFFFF"/>
+              </w:rPr>
+              <w:t>0.659</w:t>
+            </w:r>
           </w:p>
         </w:tc>
       </w:tr>
@@ -1699,11 +2211,16 @@
             <w:tcW w:w="1402" w:type="dxa"/>
           </w:tcPr>
           <w:p>
-            <w:pPr>
-              <w:rPr>
-                <w:rFonts w:cstheme="minorHAnsi"/>
-              </w:rPr>
-            </w:pPr>
+            <w:r>
+              <w:rPr>
+                <w:rFonts w:ascii="Courier New" w:hAnsi="Courier New" w:cs="Courier New"/>
+                <w:color w:val="212121"/>
+                <w:sz w:val="21"/>
+                <w:szCs w:val="21"/>
+                <w:shd w:val="clear" w:color="auto" w:fill="FFFFFF"/>
+              </w:rPr>
+              <w:t>0.571</w:t>
+            </w:r>
           </w:p>
         </w:tc>
         <w:tc>
@@ -1711,11 +2228,16 @@
             <w:tcW w:w="1488" w:type="dxa"/>
           </w:tcPr>
           <w:p>
-            <w:pPr>
-              <w:rPr>
-                <w:rFonts w:cstheme="minorHAnsi"/>
-              </w:rPr>
-            </w:pPr>
+            <w:r>
+              <w:rPr>
+                <w:rFonts w:ascii="Courier New" w:hAnsi="Courier New" w:cs="Courier New"/>
+                <w:color w:val="212121"/>
+                <w:sz w:val="21"/>
+                <w:szCs w:val="21"/>
+                <w:shd w:val="clear" w:color="auto" w:fill="FFFFFF"/>
+              </w:rPr>
+              <w:t>0.654</w:t>
+            </w:r>
           </w:p>
         </w:tc>
       </w:tr>
@@ -1746,8 +2268,6 @@
       <w:pPr>
         <w:jc w:val="center"/>
       </w:pPr>
-      <w:bookmarkStart w:id="0" w:name="_GoBack"/>
-      <w:bookmarkEnd w:id="0"/>
     </w:p>
     <w:p>
       <w:pPr>
@@ -1773,6 +2293,8 @@
       <w:pPr>
         <w:jc w:val="center"/>
       </w:pPr>
+      <w:bookmarkStart w:id="0" w:name="_GoBack"/>
+      <w:bookmarkEnd w:id="0"/>
     </w:p>
     <w:p>
       <w:pPr>
@@ -2046,13 +2568,53 @@
           <w:tcPr>
             <w:tcW w:w="1402" w:type="dxa"/>
           </w:tcPr>
-          <w:p/>
+          <w:p>
+            <w:pPr>
+              <w:rPr>
+                <w:rFonts w:ascii="Courier New" w:hAnsi="Courier New" w:cs="Courier New"/>
+                <w:color w:val="212121"/>
+                <w:sz w:val="21"/>
+                <w:szCs w:val="21"/>
+                <w:shd w:val="clear" w:color="auto" w:fill="FFFFFF"/>
+              </w:rPr>
+            </w:pPr>
+            <w:r>
+              <w:rPr>
+                <w:rFonts w:ascii="Courier New" w:hAnsi="Courier New" w:cs="Courier New"/>
+                <w:color w:val="212121"/>
+                <w:sz w:val="21"/>
+                <w:szCs w:val="21"/>
+                <w:shd w:val="clear" w:color="auto" w:fill="FFFFFF"/>
+              </w:rPr>
+              <w:t>0.464</w:t>
+            </w:r>
+          </w:p>
         </w:tc>
         <w:tc>
           <w:tcPr>
             <w:tcW w:w="1488" w:type="dxa"/>
           </w:tcPr>
-          <w:p/>
+          <w:p>
+            <w:pPr>
+              <w:rPr>
+                <w:rFonts w:ascii="Courier New" w:hAnsi="Courier New" w:cs="Courier New"/>
+                <w:color w:val="212121"/>
+                <w:sz w:val="21"/>
+                <w:szCs w:val="21"/>
+                <w:shd w:val="clear" w:color="auto" w:fill="FFFFFF"/>
+              </w:rPr>
+            </w:pPr>
+            <w:r>
+              <w:rPr>
+                <w:rFonts w:ascii="Courier New" w:hAnsi="Courier New" w:cs="Courier New"/>
+                <w:color w:val="212121"/>
+                <w:sz w:val="21"/>
+                <w:szCs w:val="21"/>
+                <w:shd w:val="clear" w:color="auto" w:fill="FFFFFF"/>
+              </w:rPr>
+              <w:t>0.476</w:t>
+            </w:r>
+          </w:p>
         </w:tc>
       </w:tr>
       <w:tr>
@@ -2145,13 +2707,53 @@
           <w:tcPr>
             <w:tcW w:w="1402" w:type="dxa"/>
           </w:tcPr>
-          <w:p/>
+          <w:p>
+            <w:pPr>
+              <w:rPr>
+                <w:rFonts w:ascii="Courier New" w:hAnsi="Courier New" w:cs="Courier New"/>
+                <w:color w:val="212121"/>
+                <w:sz w:val="21"/>
+                <w:szCs w:val="21"/>
+                <w:shd w:val="clear" w:color="auto" w:fill="FFFFFF"/>
+              </w:rPr>
+            </w:pPr>
+            <w:r>
+              <w:rPr>
+                <w:rFonts w:ascii="Courier New" w:hAnsi="Courier New" w:cs="Courier New"/>
+                <w:color w:val="212121"/>
+                <w:sz w:val="21"/>
+                <w:szCs w:val="21"/>
+                <w:shd w:val="clear" w:color="auto" w:fill="FFFFFF"/>
+              </w:rPr>
+              <w:t>0.469</w:t>
+            </w:r>
+          </w:p>
         </w:tc>
         <w:tc>
           <w:tcPr>
             <w:tcW w:w="1488" w:type="dxa"/>
           </w:tcPr>
-          <w:p/>
+          <w:p>
+            <w:pPr>
+              <w:rPr>
+                <w:rFonts w:ascii="Courier New" w:hAnsi="Courier New" w:cs="Courier New"/>
+                <w:color w:val="212121"/>
+                <w:sz w:val="21"/>
+                <w:szCs w:val="21"/>
+                <w:shd w:val="clear" w:color="auto" w:fill="FFFFFF"/>
+              </w:rPr>
+            </w:pPr>
+            <w:r>
+              <w:rPr>
+                <w:rFonts w:ascii="Courier New" w:hAnsi="Courier New" w:cs="Courier New"/>
+                <w:color w:val="212121"/>
+                <w:sz w:val="21"/>
+                <w:szCs w:val="21"/>
+                <w:shd w:val="clear" w:color="auto" w:fill="FFFFFF"/>
+              </w:rPr>
+              <w:t>0.476</w:t>
+            </w:r>
+          </w:p>
         </w:tc>
       </w:tr>
       <w:tr>
@@ -2244,13 +2846,53 @@
           <w:tcPr>
             <w:tcW w:w="1402" w:type="dxa"/>
           </w:tcPr>
-          <w:p/>
+          <w:p>
+            <w:pPr>
+              <w:rPr>
+                <w:rFonts w:ascii="Courier New" w:hAnsi="Courier New" w:cs="Courier New"/>
+                <w:color w:val="212121"/>
+                <w:sz w:val="21"/>
+                <w:szCs w:val="21"/>
+                <w:shd w:val="clear" w:color="auto" w:fill="FFFFFF"/>
+              </w:rPr>
+            </w:pPr>
+            <w:r>
+              <w:rPr>
+                <w:rFonts w:ascii="Courier New" w:hAnsi="Courier New" w:cs="Courier New"/>
+                <w:color w:val="212121"/>
+                <w:sz w:val="21"/>
+                <w:szCs w:val="21"/>
+                <w:shd w:val="clear" w:color="auto" w:fill="FFFFFF"/>
+              </w:rPr>
+              <w:t>0.950</w:t>
+            </w:r>
+          </w:p>
         </w:tc>
         <w:tc>
           <w:tcPr>
             <w:tcW w:w="1488" w:type="dxa"/>
           </w:tcPr>
-          <w:p/>
+          <w:p>
+            <w:pPr>
+              <w:rPr>
+                <w:rFonts w:ascii="Courier New" w:hAnsi="Courier New" w:cs="Courier New"/>
+                <w:color w:val="212121"/>
+                <w:sz w:val="21"/>
+                <w:szCs w:val="21"/>
+                <w:shd w:val="clear" w:color="auto" w:fill="FFFFFF"/>
+              </w:rPr>
+            </w:pPr>
+            <w:r>
+              <w:rPr>
+                <w:rFonts w:ascii="Courier New" w:hAnsi="Courier New" w:cs="Courier New"/>
+                <w:color w:val="212121"/>
+                <w:sz w:val="21"/>
+                <w:szCs w:val="21"/>
+                <w:shd w:val="clear" w:color="auto" w:fill="FFFFFF"/>
+              </w:rPr>
+              <w:t>0.975</w:t>
+            </w:r>
+          </w:p>
         </w:tc>
       </w:tr>
       <w:tr>
@@ -2325,13 +2967,35 @@
           <w:tcPr>
             <w:tcW w:w="1402" w:type="dxa"/>
           </w:tcPr>
-          <w:p/>
+          <w:p>
+            <w:r>
+              <w:rPr>
+                <w:rFonts w:ascii="Courier New" w:hAnsi="Courier New" w:cs="Courier New"/>
+                <w:color w:val="212121"/>
+                <w:sz w:val="21"/>
+                <w:szCs w:val="21"/>
+                <w:shd w:val="clear" w:color="auto" w:fill="FFFFFF"/>
+              </w:rPr>
+              <w:t>0.628</w:t>
+            </w:r>
+          </w:p>
         </w:tc>
         <w:tc>
           <w:tcPr>
             <w:tcW w:w="1488" w:type="dxa"/>
           </w:tcPr>
-          <w:p/>
+          <w:p>
+            <w:r>
+              <w:rPr>
+                <w:rFonts w:ascii="Courier New" w:hAnsi="Courier New" w:cs="Courier New"/>
+                <w:color w:val="212121"/>
+                <w:sz w:val="21"/>
+                <w:szCs w:val="21"/>
+                <w:shd w:val="clear" w:color="auto" w:fill="FFFFFF"/>
+              </w:rPr>
+              <w:t>0.639</w:t>
+            </w:r>
+          </w:p>
         </w:tc>
       </w:tr>
       <w:tr>
@@ -2427,13 +3091,53 @@
           <w:tcPr>
             <w:tcW w:w="1402" w:type="dxa"/>
           </w:tcPr>
-          <w:p/>
+          <w:p>
+            <w:pPr>
+              <w:rPr>
+                <w:rFonts w:ascii="Courier New" w:hAnsi="Courier New" w:cs="Courier New"/>
+                <w:color w:val="212121"/>
+                <w:sz w:val="21"/>
+                <w:szCs w:val="21"/>
+                <w:shd w:val="clear" w:color="auto" w:fill="FFFFFF"/>
+              </w:rPr>
+            </w:pPr>
+            <w:r>
+              <w:rPr>
+                <w:rFonts w:ascii="Courier New" w:hAnsi="Courier New" w:cs="Courier New"/>
+                <w:color w:val="212121"/>
+                <w:sz w:val="21"/>
+                <w:szCs w:val="21"/>
+                <w:shd w:val="clear" w:color="auto" w:fill="FFFFFF"/>
+              </w:rPr>
+              <w:t>0.512</w:t>
+            </w:r>
+          </w:p>
         </w:tc>
         <w:tc>
           <w:tcPr>
             <w:tcW w:w="1488" w:type="dxa"/>
           </w:tcPr>
-          <w:p/>
+          <w:p>
+            <w:pPr>
+              <w:rPr>
+                <w:rFonts w:ascii="Courier New" w:hAnsi="Courier New" w:cs="Courier New"/>
+                <w:color w:val="212121"/>
+                <w:sz w:val="21"/>
+                <w:szCs w:val="21"/>
+                <w:shd w:val="clear" w:color="auto" w:fill="FFFFFF"/>
+              </w:rPr>
+            </w:pPr>
+            <w:r>
+              <w:rPr>
+                <w:rFonts w:ascii="Courier New" w:hAnsi="Courier New" w:cs="Courier New"/>
+                <w:color w:val="212121"/>
+                <w:sz w:val="21"/>
+                <w:szCs w:val="21"/>
+                <w:shd w:val="clear" w:color="auto" w:fill="FFFFFF"/>
+              </w:rPr>
+              <w:t>0.512</w:t>
+            </w:r>
+          </w:p>
         </w:tc>
       </w:tr>
       <w:tr>
@@ -2526,13 +3230,53 @@
           <w:tcPr>
             <w:tcW w:w="1402" w:type="dxa"/>
           </w:tcPr>
-          <w:p/>
+          <w:p>
+            <w:pPr>
+              <w:rPr>
+                <w:rFonts w:ascii="Courier New" w:hAnsi="Courier New" w:cs="Courier New"/>
+                <w:color w:val="212121"/>
+                <w:sz w:val="21"/>
+                <w:szCs w:val="21"/>
+                <w:shd w:val="clear" w:color="auto" w:fill="FFFFFF"/>
+              </w:rPr>
+            </w:pPr>
+            <w:r>
+              <w:rPr>
+                <w:rFonts w:ascii="Courier New" w:hAnsi="Courier New" w:cs="Courier New"/>
+                <w:color w:val="212121"/>
+                <w:sz w:val="21"/>
+                <w:szCs w:val="21"/>
+                <w:shd w:val="clear" w:color="auto" w:fill="FFFFFF"/>
+              </w:rPr>
+              <w:t>0.000</w:t>
+            </w:r>
+          </w:p>
         </w:tc>
         <w:tc>
           <w:tcPr>
             <w:tcW w:w="1488" w:type="dxa"/>
           </w:tcPr>
-          <w:p/>
+          <w:p>
+            <w:pPr>
+              <w:rPr>
+                <w:rFonts w:ascii="Courier New" w:hAnsi="Courier New" w:cs="Courier New"/>
+                <w:color w:val="212121"/>
+                <w:sz w:val="21"/>
+                <w:szCs w:val="21"/>
+                <w:shd w:val="clear" w:color="auto" w:fill="FFFFFF"/>
+              </w:rPr>
+            </w:pPr>
+            <w:r>
+              <w:rPr>
+                <w:rFonts w:ascii="Courier New" w:hAnsi="Courier New" w:cs="Courier New"/>
+                <w:color w:val="212121"/>
+                <w:sz w:val="21"/>
+                <w:szCs w:val="21"/>
+                <w:shd w:val="clear" w:color="auto" w:fill="FFFFFF"/>
+              </w:rPr>
+              <w:t>0.000</w:t>
+            </w:r>
+          </w:p>
         </w:tc>
       </w:tr>
       <w:tr>
@@ -2625,13 +3369,53 @@
           <w:tcPr>
             <w:tcW w:w="1402" w:type="dxa"/>
           </w:tcPr>
-          <w:p/>
+          <w:p>
+            <w:pPr>
+              <w:rPr>
+                <w:rFonts w:ascii="Courier New" w:hAnsi="Courier New" w:cs="Courier New"/>
+                <w:color w:val="212121"/>
+                <w:sz w:val="21"/>
+                <w:szCs w:val="21"/>
+                <w:shd w:val="clear" w:color="auto" w:fill="FFFFFF"/>
+              </w:rPr>
+            </w:pPr>
+            <w:r>
+              <w:rPr>
+                <w:rFonts w:ascii="Courier New" w:hAnsi="Courier New" w:cs="Courier New"/>
+                <w:color w:val="212121"/>
+                <w:sz w:val="21"/>
+                <w:szCs w:val="21"/>
+                <w:shd w:val="clear" w:color="auto" w:fill="FFFFFF"/>
+              </w:rPr>
+              <w:t>0.000</w:t>
+            </w:r>
+          </w:p>
         </w:tc>
         <w:tc>
           <w:tcPr>
             <w:tcW w:w="1488" w:type="dxa"/>
           </w:tcPr>
-          <w:p/>
+          <w:p>
+            <w:pPr>
+              <w:rPr>
+                <w:rFonts w:ascii="Courier New" w:hAnsi="Courier New" w:cs="Courier New"/>
+                <w:color w:val="212121"/>
+                <w:sz w:val="21"/>
+                <w:szCs w:val="21"/>
+                <w:shd w:val="clear" w:color="auto" w:fill="FFFFFF"/>
+              </w:rPr>
+            </w:pPr>
+            <w:r>
+              <w:rPr>
+                <w:rFonts w:ascii="Courier New" w:hAnsi="Courier New" w:cs="Courier New"/>
+                <w:color w:val="212121"/>
+                <w:sz w:val="21"/>
+                <w:szCs w:val="21"/>
+                <w:shd w:val="clear" w:color="auto" w:fill="FFFFFF"/>
+              </w:rPr>
+              <w:t>0.000</w:t>
+            </w:r>
+          </w:p>
         </w:tc>
       </w:tr>
       <w:tr>
@@ -2706,13 +3490,35 @@
           <w:tcPr>
             <w:tcW w:w="1402" w:type="dxa"/>
           </w:tcPr>
-          <w:p/>
+          <w:p>
+            <w:r>
+              <w:rPr>
+                <w:rFonts w:ascii="Courier New" w:hAnsi="Courier New" w:cs="Courier New"/>
+                <w:color w:val="212121"/>
+                <w:sz w:val="21"/>
+                <w:szCs w:val="21"/>
+                <w:shd w:val="clear" w:color="auto" w:fill="FFFFFF"/>
+              </w:rPr>
+              <w:t>0.000</w:t>
+            </w:r>
+          </w:p>
         </w:tc>
         <w:tc>
           <w:tcPr>
             <w:tcW w:w="1488" w:type="dxa"/>
           </w:tcPr>
-          <w:p/>
+          <w:p>
+            <w:r>
+              <w:rPr>
+                <w:rFonts w:ascii="Courier New" w:hAnsi="Courier New" w:cs="Courier New"/>
+                <w:color w:val="212121"/>
+                <w:sz w:val="21"/>
+                <w:szCs w:val="21"/>
+                <w:shd w:val="clear" w:color="auto" w:fill="FFFFFF"/>
+              </w:rPr>
+              <w:t>0.000</w:t>
+            </w:r>
+          </w:p>
         </w:tc>
       </w:tr>
       <w:tr>
@@ -2808,13 +3614,53 @@
           <w:tcPr>
             <w:tcW w:w="1402" w:type="dxa"/>
           </w:tcPr>
-          <w:p/>
+          <w:p>
+            <w:pPr>
+              <w:rPr>
+                <w:rFonts w:ascii="Courier New" w:hAnsi="Courier New" w:cs="Courier New"/>
+                <w:color w:val="212121"/>
+                <w:sz w:val="21"/>
+                <w:szCs w:val="21"/>
+                <w:shd w:val="clear" w:color="auto" w:fill="FFFFFF"/>
+              </w:rPr>
+            </w:pPr>
+            <w:r>
+              <w:rPr>
+                <w:rFonts w:ascii="Courier New" w:hAnsi="Courier New" w:cs="Courier New"/>
+                <w:color w:val="212121"/>
+                <w:sz w:val="21"/>
+                <w:szCs w:val="21"/>
+                <w:shd w:val="clear" w:color="auto" w:fill="FFFFFF"/>
+              </w:rPr>
+              <w:t>0.548</w:t>
+            </w:r>
+          </w:p>
         </w:tc>
         <w:tc>
           <w:tcPr>
             <w:tcW w:w="1488" w:type="dxa"/>
           </w:tcPr>
-          <w:p/>
+          <w:p>
+            <w:pPr>
+              <w:rPr>
+                <w:rFonts w:ascii="Courier New" w:hAnsi="Courier New" w:cs="Courier New"/>
+                <w:color w:val="212121"/>
+                <w:sz w:val="21"/>
+                <w:szCs w:val="21"/>
+                <w:shd w:val="clear" w:color="auto" w:fill="FFFFFF"/>
+              </w:rPr>
+            </w:pPr>
+            <w:r>
+              <w:rPr>
+                <w:rFonts w:ascii="Courier New" w:hAnsi="Courier New" w:cs="Courier New"/>
+                <w:color w:val="212121"/>
+                <w:sz w:val="21"/>
+                <w:szCs w:val="21"/>
+                <w:shd w:val="clear" w:color="auto" w:fill="FFFFFF"/>
+              </w:rPr>
+              <w:t>0.714</w:t>
+            </w:r>
+          </w:p>
         </w:tc>
       </w:tr>
       <w:tr>
@@ -2907,13 +3753,53 @@
           <w:tcPr>
             <w:tcW w:w="1402" w:type="dxa"/>
           </w:tcPr>
-          <w:p/>
+          <w:p>
+            <w:pPr>
+              <w:rPr>
+                <w:rFonts w:ascii="Courier New" w:hAnsi="Courier New" w:cs="Courier New"/>
+                <w:color w:val="212121"/>
+                <w:sz w:val="21"/>
+                <w:szCs w:val="21"/>
+                <w:shd w:val="clear" w:color="auto" w:fill="FFFFFF"/>
+              </w:rPr>
+            </w:pPr>
+            <w:r>
+              <w:rPr>
+                <w:rFonts w:ascii="Courier New" w:hAnsi="Courier New" w:cs="Courier New"/>
+                <w:color w:val="212121"/>
+                <w:sz w:val="21"/>
+                <w:szCs w:val="21"/>
+                <w:shd w:val="clear" w:color="auto" w:fill="FFFFFF"/>
+              </w:rPr>
+              <w:t>0.548</w:t>
+            </w:r>
+          </w:p>
         </w:tc>
         <w:tc>
           <w:tcPr>
             <w:tcW w:w="1488" w:type="dxa"/>
           </w:tcPr>
-          <w:p/>
+          <w:p>
+            <w:pPr>
+              <w:rPr>
+                <w:rFonts w:ascii="Courier New" w:hAnsi="Courier New" w:cs="Courier New"/>
+                <w:color w:val="212121"/>
+                <w:sz w:val="21"/>
+                <w:szCs w:val="21"/>
+                <w:shd w:val="clear" w:color="auto" w:fill="FFFFFF"/>
+              </w:rPr>
+            </w:pPr>
+            <w:r>
+              <w:rPr>
+                <w:rFonts w:ascii="Courier New" w:hAnsi="Courier New" w:cs="Courier New"/>
+                <w:color w:val="212121"/>
+                <w:sz w:val="21"/>
+                <w:szCs w:val="21"/>
+                <w:shd w:val="clear" w:color="auto" w:fill="FFFFFF"/>
+              </w:rPr>
+              <w:t>0.730</w:t>
+            </w:r>
+          </w:p>
         </w:tc>
       </w:tr>
       <w:tr>
@@ -3006,13 +3892,53 @@
           <w:tcPr>
             <w:tcW w:w="1402" w:type="dxa"/>
           </w:tcPr>
-          <w:p/>
+          <w:p>
+            <w:pPr>
+              <w:rPr>
+                <w:rFonts w:ascii="Courier New" w:hAnsi="Courier New" w:cs="Courier New"/>
+                <w:color w:val="212121"/>
+                <w:sz w:val="21"/>
+                <w:szCs w:val="21"/>
+                <w:shd w:val="clear" w:color="auto" w:fill="FFFFFF"/>
+              </w:rPr>
+            </w:pPr>
+            <w:r>
+              <w:rPr>
+                <w:rFonts w:ascii="Courier New" w:hAnsi="Courier New" w:cs="Courier New"/>
+                <w:color w:val="212121"/>
+                <w:sz w:val="21"/>
+                <w:szCs w:val="21"/>
+                <w:shd w:val="clear" w:color="auto" w:fill="FFFFFF"/>
+              </w:rPr>
+              <w:t>0.415</w:t>
+            </w:r>
+          </w:p>
         </w:tc>
         <w:tc>
           <w:tcPr>
             <w:tcW w:w="1488" w:type="dxa"/>
           </w:tcPr>
-          <w:p/>
+          <w:p>
+            <w:pPr>
+              <w:rPr>
+                <w:rFonts w:ascii="Courier New" w:hAnsi="Courier New" w:cs="Courier New"/>
+                <w:color w:val="212121"/>
+                <w:sz w:val="21"/>
+                <w:szCs w:val="21"/>
+                <w:shd w:val="clear" w:color="auto" w:fill="FFFFFF"/>
+              </w:rPr>
+            </w:pPr>
+            <w:r>
+              <w:rPr>
+                <w:rFonts w:ascii="Courier New" w:hAnsi="Courier New" w:cs="Courier New"/>
+                <w:color w:val="212121"/>
+                <w:sz w:val="21"/>
+                <w:szCs w:val="21"/>
+                <w:shd w:val="clear" w:color="auto" w:fill="FFFFFF"/>
+              </w:rPr>
+              <w:t>0.659</w:t>
+            </w:r>
+          </w:p>
         </w:tc>
       </w:tr>
       <w:tr>
@@ -3087,13 +4013,35 @@
           <w:tcPr>
             <w:tcW w:w="1402" w:type="dxa"/>
           </w:tcPr>
-          <w:p/>
+          <w:p>
+            <w:r>
+              <w:rPr>
+                <w:rFonts w:ascii="Courier New" w:hAnsi="Courier New" w:cs="Courier New"/>
+                <w:color w:val="212121"/>
+                <w:sz w:val="21"/>
+                <w:szCs w:val="21"/>
+                <w:shd w:val="clear" w:color="auto" w:fill="FFFFFF"/>
+              </w:rPr>
+              <w:t>0.472</w:t>
+            </w:r>
+          </w:p>
         </w:tc>
         <w:tc>
           <w:tcPr>
             <w:tcW w:w="1488" w:type="dxa"/>
           </w:tcPr>
-          <w:p/>
+          <w:p>
+            <w:r>
+              <w:rPr>
+                <w:rFonts w:ascii="Courier New" w:hAnsi="Courier New" w:cs="Courier New"/>
+                <w:color w:val="212121"/>
+                <w:sz w:val="21"/>
+                <w:szCs w:val="21"/>
+                <w:shd w:val="clear" w:color="auto" w:fill="FFFFFF"/>
+              </w:rPr>
+              <w:t>0.692</w:t>
+            </w:r>
+          </w:p>
         </w:tc>
       </w:tr>
       <w:tr>
@@ -3192,9 +4140,23 @@
           <w:p>
             <w:pPr>
               <w:rPr>
-                <w:rFonts w:cstheme="minorHAnsi"/>
-              </w:rPr>
-            </w:pPr>
+                <w:rFonts w:ascii="Courier New" w:hAnsi="Courier New" w:cs="Courier New"/>
+                <w:color w:val="212121"/>
+                <w:sz w:val="21"/>
+                <w:szCs w:val="21"/>
+                <w:shd w:val="clear" w:color="auto" w:fill="FFFFFF"/>
+              </w:rPr>
+            </w:pPr>
+            <w:r>
+              <w:rPr>
+                <w:rFonts w:ascii="Courier New" w:hAnsi="Courier New" w:cs="Courier New"/>
+                <w:color w:val="212121"/>
+                <w:sz w:val="21"/>
+                <w:szCs w:val="21"/>
+                <w:shd w:val="clear" w:color="auto" w:fill="FFFFFF"/>
+              </w:rPr>
+              <w:t>0.595</w:t>
+            </w:r>
           </w:p>
         </w:tc>
         <w:tc>
@@ -3204,9 +4166,24 @@
           <w:p>
             <w:pPr>
               <w:rPr>
-                <w:rFonts w:cstheme="minorHAnsi"/>
-              </w:rPr>
-            </w:pPr>
+                <w:rFonts w:ascii="Courier New" w:hAnsi="Courier New" w:cs="Courier New"/>
+                <w:color w:val="212121"/>
+                <w:sz w:val="21"/>
+                <w:szCs w:val="21"/>
+                <w:shd w:val="clear" w:color="auto" w:fill="FFFFFF"/>
+              </w:rPr>
+            </w:pPr>
+            <w:r>
+              <w:rPr>
+                <w:rFonts w:ascii="Courier New" w:hAnsi="Courier New" w:cs="Courier New"/>
+                <w:color w:val="212121"/>
+                <w:sz w:val="21"/>
+                <w:szCs w:val="21"/>
+                <w:highlight w:val="yellow"/>
+                <w:shd w:val="clear" w:color="auto" w:fill="FFFFFF"/>
+              </w:rPr>
+              <w:t>0.726</w:t>
+            </w:r>
           </w:p>
         </w:tc>
       </w:tr>
@@ -3303,9 +4280,23 @@
           <w:p>
             <w:pPr>
               <w:rPr>
-                <w:rFonts w:cstheme="minorHAnsi"/>
-              </w:rPr>
-            </w:pPr>
+                <w:rFonts w:ascii="Courier New" w:hAnsi="Courier New" w:cs="Courier New"/>
+                <w:color w:val="212121"/>
+                <w:sz w:val="21"/>
+                <w:szCs w:val="21"/>
+                <w:shd w:val="clear" w:color="auto" w:fill="FFFFFF"/>
+              </w:rPr>
+            </w:pPr>
+            <w:r>
+              <w:rPr>
+                <w:rFonts w:ascii="Courier New" w:hAnsi="Courier New" w:cs="Courier New"/>
+                <w:color w:val="212121"/>
+                <w:sz w:val="21"/>
+                <w:szCs w:val="21"/>
+                <w:shd w:val="clear" w:color="auto" w:fill="FFFFFF"/>
+              </w:rPr>
+              <w:t>0.562</w:t>
+            </w:r>
           </w:p>
         </w:tc>
         <w:tc>
@@ -3315,9 +4306,23 @@
           <w:p>
             <w:pPr>
               <w:rPr>
-                <w:rFonts w:cstheme="minorHAnsi"/>
-              </w:rPr>
-            </w:pPr>
+                <w:rFonts w:ascii="Courier New" w:hAnsi="Courier New" w:cs="Courier New"/>
+                <w:color w:val="212121"/>
+                <w:sz w:val="21"/>
+                <w:szCs w:val="21"/>
+                <w:shd w:val="clear" w:color="auto" w:fill="FFFFFF"/>
+              </w:rPr>
+            </w:pPr>
+            <w:r>
+              <w:rPr>
+                <w:rFonts w:ascii="Courier New" w:hAnsi="Courier New" w:cs="Courier New"/>
+                <w:color w:val="212121"/>
+                <w:sz w:val="21"/>
+                <w:szCs w:val="21"/>
+                <w:shd w:val="clear" w:color="auto" w:fill="FFFFFF"/>
+              </w:rPr>
+              <w:t>0.718</w:t>
+            </w:r>
           </w:p>
         </w:tc>
       </w:tr>
@@ -3414,9 +4419,23 @@
           <w:p>
             <w:pPr>
               <w:rPr>
-                <w:rFonts w:cstheme="minorHAnsi"/>
-              </w:rPr>
-            </w:pPr>
+                <w:rFonts w:ascii="Courier New" w:hAnsi="Courier New" w:cs="Courier New"/>
+                <w:color w:val="212121"/>
+                <w:sz w:val="21"/>
+                <w:szCs w:val="21"/>
+                <w:shd w:val="clear" w:color="auto" w:fill="FFFFFF"/>
+              </w:rPr>
+            </w:pPr>
+            <w:r>
+              <w:rPr>
+                <w:rFonts w:ascii="Courier New" w:hAnsi="Courier New" w:cs="Courier New"/>
+                <w:color w:val="212121"/>
+                <w:sz w:val="21"/>
+                <w:szCs w:val="21"/>
+                <w:shd w:val="clear" w:color="auto" w:fill="FFFFFF"/>
+              </w:rPr>
+              <w:t>0.675</w:t>
+            </w:r>
           </w:p>
         </w:tc>
         <w:tc>
@@ -3426,9 +4445,23 @@
           <w:p>
             <w:pPr>
               <w:rPr>
-                <w:rFonts w:cstheme="minorHAnsi"/>
-              </w:rPr>
-            </w:pPr>
+                <w:rFonts w:ascii="Courier New" w:hAnsi="Courier New" w:cs="Courier New"/>
+                <w:color w:val="212121"/>
+                <w:sz w:val="21"/>
+                <w:szCs w:val="21"/>
+                <w:shd w:val="clear" w:color="auto" w:fill="FFFFFF"/>
+              </w:rPr>
+            </w:pPr>
+            <w:r>
+              <w:rPr>
+                <w:rFonts w:ascii="Courier New" w:hAnsi="Courier New" w:cs="Courier New"/>
+                <w:color w:val="212121"/>
+                <w:sz w:val="21"/>
+                <w:szCs w:val="21"/>
+                <w:shd w:val="clear" w:color="auto" w:fill="FFFFFF"/>
+              </w:rPr>
+              <w:t>0.700</w:t>
+            </w:r>
           </w:p>
         </w:tc>
       </w:tr>
@@ -3505,11 +4538,16 @@
             <w:tcW w:w="1402" w:type="dxa"/>
           </w:tcPr>
           <w:p>
-            <w:pPr>
-              <w:rPr>
-                <w:rFonts w:cstheme="minorHAnsi"/>
-              </w:rPr>
-            </w:pPr>
+            <w:r>
+              <w:rPr>
+                <w:rFonts w:ascii="Courier New" w:hAnsi="Courier New" w:cs="Courier New"/>
+                <w:color w:val="212121"/>
+                <w:sz w:val="21"/>
+                <w:szCs w:val="21"/>
+                <w:shd w:val="clear" w:color="auto" w:fill="FFFFFF"/>
+              </w:rPr>
+              <w:t>0.614</w:t>
+            </w:r>
           </w:p>
         </w:tc>
         <w:tc>
@@ -3517,11 +4555,16 @@
             <w:tcW w:w="1488" w:type="dxa"/>
           </w:tcPr>
           <w:p>
-            <w:pPr>
-              <w:rPr>
-                <w:rFonts w:cstheme="minorHAnsi"/>
-              </w:rPr>
-            </w:pPr>
+            <w:r>
+              <w:rPr>
+                <w:rFonts w:ascii="Courier New" w:hAnsi="Courier New" w:cs="Courier New"/>
+                <w:color w:val="212121"/>
+                <w:sz w:val="21"/>
+                <w:szCs w:val="21"/>
+                <w:shd w:val="clear" w:color="auto" w:fill="FFFFFF"/>
+              </w:rPr>
+              <w:t>0.709</w:t>
+            </w:r>
           </w:p>
         </w:tc>
       </w:tr>
@@ -3534,10 +4577,7 @@
         <w:t>Table</w:t>
       </w:r>
       <w:r>
-        <w:t xml:space="preserve"> </w:t>
-      </w:r>
-      <w:r>
-        <w:t>2</w:t>
+        <w:t xml:space="preserve"> 2</w:t>
       </w:r>
       <w:r>
         <w:t xml:space="preserve">: </w:t>

</xml_diff>